<commit_message>
Die PDF-Version der Tests wurde erstellt.
</commit_message>
<xml_diff>
--- a/Test und weitere Angaben.docx
+++ b/Test und weitere Angaben.docx
@@ -235,6 +235,9 @@
                             </w:r>
                             <w:fldSimple w:instr=" SEQ Abbildung \* ARABIC ">
                               <w:r>
+                                <w:rPr>
+                                  <w:noProof/>
+                                </w:rPr>
                                 <w:t>1</w:t>
                               </w:r>
                             </w:fldSimple>
@@ -283,6 +286,9 @@
                       </w:r>
                       <w:fldSimple w:instr=" SEQ Abbildung \* ARABIC ">
                         <w:r>
+                          <w:rPr>
+                            <w:noProof/>
+                          </w:rPr>
                           <w:t>1</w:t>
                         </w:r>
                       </w:fldSimple>
@@ -5702,7 +5708,15 @@
     </w:p>
     <w:p>
       <w:r>
-        <w:t xml:space="preserve">Wenn ich die ganze Arbeit ausgeführt hätte, dann wäre der Webserver sowie redis </w:t>
+        <w:t xml:space="preserve">Wenn ich die ganze Arbeit ausgeführt hätte, dann wäre der Webserver sowie </w:t>
+      </w:r>
+      <w:proofErr w:type="spellStart"/>
+      <w:r>
+        <w:t>redis</w:t>
+      </w:r>
+      <w:proofErr w:type="spellEnd"/>
+      <w:r>
+        <w:t xml:space="preserve"> </w:t>
       </w:r>
       <w:r>
         <w:t>unabdingbar</w:t>
@@ -5711,7 +5725,15 @@
         <w:t xml:space="preserve"> gewesen.</w:t>
       </w:r>
       <w:r>
-        <w:t xml:space="preserve"> Bei beiden Komponenten müsste es aber möglich sein, fail-over Lösungen zu erstellen: Bei beiden Komponenten können eine oder mehrere Komponenten stumm </w:t>
+        <w:t xml:space="preserve"> Bei beiden Komponenten müsste es aber möglich sein, fail-</w:t>
+      </w:r>
+      <w:proofErr w:type="spellStart"/>
+      <w:r>
+        <w:t>over</w:t>
+      </w:r>
+      <w:proofErr w:type="spellEnd"/>
+      <w:r>
+        <w:t xml:space="preserve"> Lösungen zu erstellen: Bei beiden Komponenten können eine oder mehrere Komponenten stumm </w:t>
       </w:r>
       <w:r>
         <w:t>parallelgeschaltet</w:t>
@@ -5739,7 +5761,15 @@
     </w:p>
     <w:p>
       <w:r>
-        <w:t xml:space="preserve">In der nachfolgenden Tabell </w:t>
+        <w:t xml:space="preserve">In der nachfolgenden </w:t>
+      </w:r>
+      <w:proofErr w:type="spellStart"/>
+      <w:r>
+        <w:t>Tabell</w:t>
+      </w:r>
+      <w:proofErr w:type="spellEnd"/>
+      <w:r>
+        <w:t xml:space="preserve"> </w:t>
       </w:r>
     </w:p>
     <w:p/>

</xml_diff>